<commit_message>
Beginning text analysis on modern films
</commit_message>
<xml_diff>
--- a/Documentation/Intermediate Report_2022-03-20.docx
+++ b/Documentation/Intermediate Report_2022-03-20.docx
@@ -1,6 +1,6 @@
 
 <file path=word/document.xml><?xml version="1.0" encoding="utf-8"?>
-<w:document xmlns:wpc="http://schemas.microsoft.com/office/word/2010/wordprocessingCanvas" xmlns:cx="http://schemas.microsoft.com/office/drawing/2014/chartex" xmlns:cx1="http://schemas.microsoft.com/office/drawing/2015/9/8/chartex" xmlns:cx2="http://schemas.microsoft.com/office/drawing/2015/10/21/chartex" xmlns:cx3="http://schemas.microsoft.com/office/drawing/2016/5/9/chartex" xmlns:cx4="http://schemas.microsoft.com/office/drawing/2016/5/10/chartex" xmlns:cx5="http://schemas.microsoft.com/office/drawing/2016/5/11/chartex" xmlns:cx6="http://schemas.microsoft.com/office/drawing/2016/5/12/chartex" xmlns:cx7="http://schemas.microsoft.com/office/drawing/2016/5/13/chartex" xmlns:cx8="http://schemas.microsoft.com/office/drawing/2016/5/14/chartex" xmlns:mc="http://schemas.openxmlformats.org/markup-compatibility/2006" xmlns:aink="http://schemas.microsoft.com/office/drawing/2016/ink" xmlns:am3d="http://schemas.microsoft.com/office/drawing/2017/model3d" xmlns:o="urn:schemas-microsoft-com:office:office" xmlns:oel="http://schemas.microsoft.com/office/2019/extlst" xmlns:r="http://schemas.openxmlformats.org/officeDocument/2006/relationships" xmlns:m="http://schemas.openxmlformats.org/officeDocument/2006/math" xmlns:v="urn:schemas-microsoft-com:vml" xmlns:wp14="http://schemas.microsoft.com/office/word/2010/wordprocessingDrawing" xmlns:wp="http://schemas.openxmlformats.org/drawingml/2006/wordprocessingDrawing" xmlns:w10="urn:schemas-microsoft-com:office:word" xmlns:w="http://schemas.openxmlformats.org/wordprocessingml/2006/main" xmlns:w14="http://schemas.microsoft.com/office/word/2010/wordml" xmlns:w15="http://schemas.microsoft.com/office/word/2012/wordml" xmlns:w16cex="http://schemas.microsoft.com/office/word/2018/wordml/cex" xmlns:w16cid="http://schemas.microsoft.com/office/word/2016/wordml/cid" xmlns:w16="http://schemas.microsoft.com/office/word/2018/wordml" xmlns:w16sdtdh="http://schemas.microsoft.com/office/word/2020/wordml/sdtdatahash" xmlns:w16se="http://schemas.microsoft.com/office/word/2015/wordml/symex" xmlns:wpg="http://schemas.microsoft.com/office/word/2010/wordprocessingGroup" xmlns:wpi="http://schemas.microsoft.com/office/word/2010/wordprocessingInk" xmlns:wne="http://schemas.microsoft.com/office/word/2006/wordml" xmlns:wps="http://schemas.microsoft.com/office/word/2010/wordprocessingShape" mc:Ignorable="w14 w15 w16se w16cid w16 w16cex w16sdtdh wp14">
+<w:document xmlns:wpc="http://schemas.microsoft.com/office/word/2010/wordprocessingCanvas" xmlns:cx="http://schemas.microsoft.com/office/drawing/2014/chartex" xmlns:cx1="http://schemas.microsoft.com/office/drawing/2015/9/8/chartex" xmlns:cx2="http://schemas.microsoft.com/office/drawing/2015/10/21/chartex" xmlns:cx3="http://schemas.microsoft.com/office/drawing/2016/5/9/chartex" xmlns:cx4="http://schemas.microsoft.com/office/drawing/2016/5/10/chartex" xmlns:cx5="http://schemas.microsoft.com/office/drawing/2016/5/11/chartex" xmlns:cx6="http://schemas.microsoft.com/office/drawing/2016/5/12/chartex" xmlns:cx7="http://schemas.microsoft.com/office/drawing/2016/5/13/chartex" xmlns:cx8="http://schemas.microsoft.com/office/drawing/2016/5/14/chartex" xmlns:mc="http://schemas.openxmlformats.org/markup-compatibility/2006" xmlns:aink="http://schemas.microsoft.com/office/drawing/2016/ink" xmlns:am3d="http://schemas.microsoft.com/office/drawing/2017/model3d" xmlns:o="urn:schemas-microsoft-com:office:office" xmlns:oel="http://schemas.microsoft.com/office/2019/extlst" xmlns:r="http://schemas.openxmlformats.org/officeDocument/2006/relationships" xmlns:m="http://schemas.openxmlformats.org/officeDocument/2006/math" xmlns:v="urn:schemas-microsoft-com:vml" xmlns:wp14="http://schemas.microsoft.com/office/word/2010/wordprocessingDrawing" xmlns:wp="http://schemas.openxmlformats.org/drawingml/2006/wordprocessingDrawing" xmlns:w10="urn:schemas-microsoft-com:office:word" xmlns:w="http://schemas.openxmlformats.org/wordprocessingml/2006/main" xmlns:w14="http://schemas.microsoft.com/office/word/2010/wordml" xmlns:w15="http://schemas.microsoft.com/office/word/2012/wordml" xmlns:w16cex="http://schemas.microsoft.com/office/word/2018/wordml/cex" xmlns:w16cid="http://schemas.microsoft.com/office/word/2016/wordml/cid" xmlns:w16="http://schemas.microsoft.com/office/word/2018/wordml" xmlns:w16du="http://schemas.microsoft.com/office/word/2023/wordml/word16du" xmlns:w16sdtdh="http://schemas.microsoft.com/office/word/2020/wordml/sdtdatahash" xmlns:w16se="http://schemas.microsoft.com/office/word/2015/wordml/symex" xmlns:wpg="http://schemas.microsoft.com/office/word/2010/wordprocessingGroup" xmlns:wpi="http://schemas.microsoft.com/office/word/2010/wordprocessingInk" xmlns:wne="http://schemas.microsoft.com/office/word/2006/wordml" xmlns:wps="http://schemas.microsoft.com/office/word/2010/wordprocessingShape" mc:Ignorable="w14 w15 w16se w16cid w16 w16cex w16sdtdh wp14">
   <w:body>
     <w:p>
       <w:pPr>
@@ -1319,8 +1319,937 @@
         <w:t>in film datasets (TBD).</w:t>
       </w:r>
     </w:p>
+    <w:p>
+      <w:r>
+        <w:lastRenderedPageBreak/>
+        <w:br w:type="page"/>
+      </w:r>
+    </w:p>
+    <w:p>
+      <w:r>
+        <w:rPr>
+          <w:b/>
+        </w:rPr>
+        <w:lastRenderedPageBreak/>
+        <w:t>Characters Similarity Detection in Shakespeare’s Plays</w:t>
+      </w:r>
+    </w:p>
+    <w:p>
+      <w:r>
+        <w:rPr>
+          <w:b/>
+        </w:rPr>
+        <w:t>ABSTRACT</w:t>
+      </w:r>
+    </w:p>
+    <w:p>
+      <w:r>
+        <w:t>The English language is home to some of the greatest playwrights in history, including William Shakespeare. There are 38 plays, 154 sonnets, and other works attributed to him. In high schools and colleges across the US and abroad, his writings are still studied 400 years later. In just 24 years, could a single person write such a diverse set of masterpieces? Perhaps some of the acts or scenes were written by other notables of the day or perhaps a group of his students. In this project after cleaning dataset we uses data mining techniques like n-grams and k-means on the language of Shakespeare’s works.</w:t>
+      </w:r>
+    </w:p>
+    <w:p>
+      <w:pPr>
+        <w:numPr>
+          <w:ilvl w:val="0"/>
+          <w:numId w:val="5"/>
+        </w:numPr>
+        <w:rPr>
+          <w:b/>
+        </w:rPr>
+      </w:pPr>
+      <w:r>
+        <w:rPr>
+          <w:b/>
+        </w:rPr>
+        <w:t>INTRODUCTION</w:t>
+      </w:r>
+    </w:p>
+    <w:p>
+      <w:r>
+        <w:t>The motivation for this research is to explore the similarities between Shakespeare’s players due to plays by multiple characters. We started by collecting the works of Shakespeare, including plays and sonnets.</w:t>
+      </w:r>
+    </w:p>
+    <w:p/>
+    <w:p>
+      <w:pPr>
+        <w:numPr>
+          <w:ilvl w:val="0"/>
+          <w:numId w:val="5"/>
+        </w:numPr>
+        <w:rPr>
+          <w:b/>
+        </w:rPr>
+      </w:pPr>
+      <w:r>
+        <w:rPr>
+          <w:b/>
+        </w:rPr>
+        <w:t>DATASET DESCRIPTION</w:t>
+      </w:r>
+    </w:p>
+    <w:p>
+      <w:r>
+        <w:t>We downloaded all shakespeares plays Our dataset contains 934 unique players and 6 columns. The colomns are Dataline a identical number, Play for identify plays, PlayerLinenumber, ActSceneLine for scene number, Player, and PlayerLine for dialogue.</w:t>
+      </w:r>
+    </w:p>
+    <w:p>
+      <w:r>
+        <w:drawing>
+          <wp:inline distT="0" distB="0" distL="0" distR="0" wp14:anchorId="711EAB32" wp14:editId="0B29A4EE">
+            <wp:extent cx="5943600" cy="1235710"/>
+            <wp:effectExtent l="0" t="0" r="0" b="2540"/>
+            <wp:docPr id="38" name="Picture 38" descr="Graphical user interface, application&#10;&#10;Description automatically generated"/>
+            <wp:cNvGraphicFramePr>
+              <a:graphicFrameLocks xmlns:a="http://schemas.openxmlformats.org/drawingml/2006/main" noChangeAspect="1"/>
+            </wp:cNvGraphicFramePr>
+            <a:graphic xmlns:a="http://schemas.openxmlformats.org/drawingml/2006/main">
+              <a:graphicData uri="http://schemas.openxmlformats.org/drawingml/2006/picture">
+                <pic:pic xmlns:pic="http://schemas.openxmlformats.org/drawingml/2006/picture">
+                  <pic:nvPicPr>
+                    <pic:cNvPr id="38" name="Picture 38" descr="Graphical user interface, application&#10;&#10;Description automatically generated"/>
+                    <pic:cNvPicPr>
+                      <a:picLocks noChangeAspect="1" noChangeArrowheads="1"/>
+                    </pic:cNvPicPr>
+                  </pic:nvPicPr>
+                  <pic:blipFill>
+                    <a:blip r:embed="rId17">
+                      <a:extLst>
+                        <a:ext uri="{28A0092B-C50C-407E-A947-70E740481C1C}">
+                          <a14:useLocalDpi xmlns:a14="http://schemas.microsoft.com/office/drawing/2010/main" val="0"/>
+                        </a:ext>
+                      </a:extLst>
+                    </a:blip>
+                    <a:srcRect/>
+                    <a:stretch>
+                      <a:fillRect/>
+                    </a:stretch>
+                  </pic:blipFill>
+                  <pic:spPr bwMode="auto">
+                    <a:xfrm>
+                      <a:off x="0" y="0"/>
+                      <a:ext cx="5943600" cy="1235710"/>
+                    </a:xfrm>
+                    <a:prstGeom prst="rect">
+                      <a:avLst/>
+                    </a:prstGeom>
+                    <a:noFill/>
+                    <a:ln>
+                      <a:noFill/>
+                    </a:ln>
+                  </pic:spPr>
+                </pic:pic>
+              </a:graphicData>
+            </a:graphic>
+          </wp:inline>
+        </w:drawing>
+      </w:r>
+    </w:p>
+    <w:p/>
+    <w:p>
+      <w:r>
+        <w:t xml:space="preserve">After reading data, For knowing about lengh of dialogue of each player, we add one column to it as “PlayerLineLength.” </w:t>
+      </w:r>
+    </w:p>
+    <w:p/>
+    <w:p>
+      <w:r>
+        <w:drawing>
+          <wp:inline distT="0" distB="0" distL="0" distR="0" wp14:anchorId="409A96B3" wp14:editId="25BC2158">
+            <wp:extent cx="5735320" cy="987425"/>
+            <wp:effectExtent l="0" t="0" r="0" b="3175"/>
+            <wp:docPr id="37" name="Picture 37" descr="Graphical user interface, application&#10;&#10;Description automatically generated"/>
+            <wp:cNvGraphicFramePr>
+              <a:graphicFrameLocks xmlns:a="http://schemas.openxmlformats.org/drawingml/2006/main" noChangeAspect="1"/>
+            </wp:cNvGraphicFramePr>
+            <a:graphic xmlns:a="http://schemas.openxmlformats.org/drawingml/2006/main">
+              <a:graphicData uri="http://schemas.openxmlformats.org/drawingml/2006/picture">
+                <pic:pic xmlns:pic="http://schemas.openxmlformats.org/drawingml/2006/picture">
+                  <pic:nvPicPr>
+                    <pic:cNvPr id="37" name="Picture 37" descr="Graphical user interface, application&#10;&#10;Description automatically generated"/>
+                    <pic:cNvPicPr>
+                      <a:picLocks noChangeAspect="1" noChangeArrowheads="1"/>
+                    </pic:cNvPicPr>
+                  </pic:nvPicPr>
+                  <pic:blipFill>
+                    <a:blip r:embed="rId18" cstate="print">
+                      <a:extLst>
+                        <a:ext uri="{28A0092B-C50C-407E-A947-70E740481C1C}">
+                          <a14:useLocalDpi xmlns:a14="http://schemas.microsoft.com/office/drawing/2010/main" val="0"/>
+                        </a:ext>
+                      </a:extLst>
+                    </a:blip>
+                    <a:srcRect/>
+                    <a:stretch>
+                      <a:fillRect/>
+                    </a:stretch>
+                  </pic:blipFill>
+                  <pic:spPr bwMode="auto">
+                    <a:xfrm>
+                      <a:off x="0" y="0"/>
+                      <a:ext cx="5735320" cy="987425"/>
+                    </a:xfrm>
+                    <a:prstGeom prst="rect">
+                      <a:avLst/>
+                    </a:prstGeom>
+                    <a:noFill/>
+                    <a:ln>
+                      <a:noFill/>
+                    </a:ln>
+                  </pic:spPr>
+                </pic:pic>
+              </a:graphicData>
+            </a:graphic>
+          </wp:inline>
+        </w:drawing>
+      </w:r>
+    </w:p>
+    <w:p>
+      <w:r>
+        <w:lastRenderedPageBreak/>
+        <w:t xml:space="preserve">To better illustration we need to derive dialogue length distribution from our dataset. In the histogram below we have shown the length of dialogues frequency. For example, the dialouges length between 40 to 50 had most frequency about 40,000. </w:t>
+      </w:r>
+    </w:p>
+    <w:p/>
+    <w:p>
+      <w:r>
+        <w:drawing>
+          <wp:inline distT="0" distB="0" distL="0" distR="0" wp14:anchorId="05941C7C" wp14:editId="0DBCEC14">
+            <wp:extent cx="4813300" cy="3006725"/>
+            <wp:effectExtent l="0" t="0" r="6350" b="3175"/>
+            <wp:docPr id="36" name="Picture 36" descr="Chart, histogram&#10;&#10;Description automatically generated"/>
+            <wp:cNvGraphicFramePr>
+              <a:graphicFrameLocks xmlns:a="http://schemas.openxmlformats.org/drawingml/2006/main" noChangeAspect="1"/>
+            </wp:cNvGraphicFramePr>
+            <a:graphic xmlns:a="http://schemas.openxmlformats.org/drawingml/2006/main">
+              <a:graphicData uri="http://schemas.openxmlformats.org/drawingml/2006/picture">
+                <pic:pic xmlns:pic="http://schemas.openxmlformats.org/drawingml/2006/picture">
+                  <pic:nvPicPr>
+                    <pic:cNvPr id="36" name="Picture 36" descr="Chart, histogram&#10;&#10;Description automatically generated"/>
+                    <pic:cNvPicPr>
+                      <a:picLocks noChangeAspect="1" noChangeArrowheads="1"/>
+                    </pic:cNvPicPr>
+                  </pic:nvPicPr>
+                  <pic:blipFill>
+                    <a:blip r:embed="rId8">
+                      <a:extLst>
+                        <a:ext uri="{28A0092B-C50C-407E-A947-70E740481C1C}">
+                          <a14:useLocalDpi xmlns:a14="http://schemas.microsoft.com/office/drawing/2010/main" val="0"/>
+                        </a:ext>
+                      </a:extLst>
+                    </a:blip>
+                    <a:srcRect/>
+                    <a:stretch>
+                      <a:fillRect/>
+                    </a:stretch>
+                  </pic:blipFill>
+                  <pic:spPr bwMode="auto">
+                    <a:xfrm>
+                      <a:off x="0" y="0"/>
+                      <a:ext cx="4813300" cy="3006725"/>
+                    </a:xfrm>
+                    <a:prstGeom prst="rect">
+                      <a:avLst/>
+                    </a:prstGeom>
+                    <a:noFill/>
+                    <a:ln>
+                      <a:noFill/>
+                    </a:ln>
+                  </pic:spPr>
+                </pic:pic>
+              </a:graphicData>
+            </a:graphic>
+          </wp:inline>
+        </w:drawing>
+      </w:r>
+    </w:p>
+    <w:p/>
+    <w:p>
+      <w:r>
+        <w:t xml:space="preserve">In addition, we concatenate all dialogues of a player in one row using pandas data frame. This resulted in a table with 934 rows for players and 2 columns for player and player dialogues (figure below). </w:t>
+      </w:r>
+    </w:p>
+    <w:p>
+      <w:r>
+        <w:lastRenderedPageBreak/>
+        <w:drawing>
+          <wp:inline distT="0" distB="0" distL="0" distR="0" wp14:anchorId="1E157127" wp14:editId="53429477">
+            <wp:extent cx="5076825" cy="3540760"/>
+            <wp:effectExtent l="0" t="0" r="9525" b="2540"/>
+            <wp:docPr id="35" name="Picture 35" descr="Table&#10;&#10;Description automatically generated"/>
+            <wp:cNvGraphicFramePr>
+              <a:graphicFrameLocks xmlns:a="http://schemas.openxmlformats.org/drawingml/2006/main" noChangeAspect="1"/>
+            </wp:cNvGraphicFramePr>
+            <a:graphic xmlns:a="http://schemas.openxmlformats.org/drawingml/2006/main">
+              <a:graphicData uri="http://schemas.openxmlformats.org/drawingml/2006/picture">
+                <pic:pic xmlns:pic="http://schemas.openxmlformats.org/drawingml/2006/picture">
+                  <pic:nvPicPr>
+                    <pic:cNvPr id="35" name="Picture 35" descr="Table&#10;&#10;Description automatically generated"/>
+                    <pic:cNvPicPr>
+                      <a:picLocks noChangeAspect="1" noChangeArrowheads="1"/>
+                    </pic:cNvPicPr>
+                  </pic:nvPicPr>
+                  <pic:blipFill>
+                    <a:blip r:embed="rId19">
+                      <a:extLst>
+                        <a:ext uri="{28A0092B-C50C-407E-A947-70E740481C1C}">
+                          <a14:useLocalDpi xmlns:a14="http://schemas.microsoft.com/office/drawing/2010/main" val="0"/>
+                        </a:ext>
+                      </a:extLst>
+                    </a:blip>
+                    <a:srcRect/>
+                    <a:stretch>
+                      <a:fillRect/>
+                    </a:stretch>
+                  </pic:blipFill>
+                  <pic:spPr bwMode="auto">
+                    <a:xfrm>
+                      <a:off x="0" y="0"/>
+                      <a:ext cx="5076825" cy="3540760"/>
+                    </a:xfrm>
+                    <a:prstGeom prst="rect">
+                      <a:avLst/>
+                    </a:prstGeom>
+                    <a:noFill/>
+                    <a:ln>
+                      <a:noFill/>
+                    </a:ln>
+                  </pic:spPr>
+                </pic:pic>
+              </a:graphicData>
+            </a:graphic>
+          </wp:inline>
+        </w:drawing>
+      </w:r>
+    </w:p>
+    <w:p>
+      <w:r>
+        <w:t xml:space="preserve">Now, we import TfidfVectorizer from sklearn.feature_extraction.text; and RegexpTokenizer from nltk.tokenize. we convert all uppercase to lower case and remove all stop word. So we reach 22,309 unique words in 934 players. Thus we have a matrix with 22,309 columns and 934 rows.  This matrix is calculated by the TF-IDF tokenizing method. Now, we use a 1-word gram on the new dataset without stop words and create a data frame. </w:t>
+      </w:r>
+    </w:p>
+    <w:p>
+      <w:pPr>
+        <w:rPr>
+          <w:b/>
+        </w:rPr>
+      </w:pPr>
+      <w:r>
+        <w:drawing>
+          <wp:inline distT="0" distB="0" distL="0" distR="0" wp14:anchorId="37A2B02C" wp14:editId="41E38AE0">
+            <wp:extent cx="2984500" cy="2121535"/>
+            <wp:effectExtent l="0" t="0" r="6350" b="0"/>
+            <wp:docPr id="34" name="Picture 34" descr="Table&#10;&#10;Description automatically generated"/>
+            <wp:cNvGraphicFramePr>
+              <a:graphicFrameLocks xmlns:a="http://schemas.openxmlformats.org/drawingml/2006/main" noChangeAspect="1"/>
+            </wp:cNvGraphicFramePr>
+            <a:graphic xmlns:a="http://schemas.openxmlformats.org/drawingml/2006/main">
+              <a:graphicData uri="http://schemas.openxmlformats.org/drawingml/2006/picture">
+                <pic:pic xmlns:pic="http://schemas.openxmlformats.org/drawingml/2006/picture">
+                  <pic:nvPicPr>
+                    <pic:cNvPr id="34" name="Picture 34" descr="Table&#10;&#10;Description automatically generated"/>
+                    <pic:cNvPicPr>
+                      <a:picLocks noChangeAspect="1" noChangeArrowheads="1"/>
+                    </pic:cNvPicPr>
+                  </pic:nvPicPr>
+                  <pic:blipFill>
+                    <a:blip r:embed="rId20">
+                      <a:extLst>
+                        <a:ext uri="{28A0092B-C50C-407E-A947-70E740481C1C}">
+                          <a14:useLocalDpi xmlns:a14="http://schemas.microsoft.com/office/drawing/2010/main" val="0"/>
+                        </a:ext>
+                      </a:extLst>
+                    </a:blip>
+                    <a:srcRect/>
+                    <a:stretch>
+                      <a:fillRect/>
+                    </a:stretch>
+                  </pic:blipFill>
+                  <pic:spPr bwMode="auto">
+                    <a:xfrm>
+                      <a:off x="0" y="0"/>
+                      <a:ext cx="2984500" cy="2121535"/>
+                    </a:xfrm>
+                    <a:prstGeom prst="rect">
+                      <a:avLst/>
+                    </a:prstGeom>
+                    <a:noFill/>
+                    <a:ln>
+                      <a:noFill/>
+                    </a:ln>
+                  </pic:spPr>
+                </pic:pic>
+              </a:graphicData>
+            </a:graphic>
+          </wp:inline>
+        </w:drawing>
+      </w:r>
+    </w:p>
+    <w:p>
+      <w:pPr>
+        <w:rPr>
+          <w:b/>
+        </w:rPr>
+      </w:pPr>
+    </w:p>
+    <w:p>
+      <w:pPr>
+        <w:rPr>
+          <w:b/>
+        </w:rPr>
+      </w:pPr>
+    </w:p>
+    <w:p>
+      <w:pPr>
+        <w:numPr>
+          <w:ilvl w:val="0"/>
+          <w:numId w:val="5"/>
+        </w:numPr>
+        <w:rPr>
+          <w:b/>
+        </w:rPr>
+      </w:pPr>
+      <w:r>
+        <w:rPr>
+          <w:b/>
+        </w:rPr>
+        <w:t>CLUSTERING</w:t>
+      </w:r>
+    </w:p>
+    <w:p>
+      <w:r>
+        <w:lastRenderedPageBreak/>
+        <w:t>We performed an additional KMeans clustering using a slightly different approach. We applied the kmeans algorithm to cluster the Shakespeare plays. Now we can do clustering in this matrix by the Kmeans clustering algorithm. Kmeans put the users with similar dialogue in a cluster. The Kmeans put the dataset in the k cluster. To know what is the best number for k we run Kmeans for k from 2 to 20. In each run, we calculated the clustering quality using Davies Bouldin Score (DBI), Silhouette Score (SS), and the sum of the squared Euclidean distances of each point to its closest centroid (SSE). In the figure below we have shown the diagrams.</w:t>
+      </w:r>
+    </w:p>
+    <w:p/>
+    <w:p>
+      <w:pPr>
+        <w:numPr>
+          <w:ilvl w:val="0"/>
+          <w:numId w:val="5"/>
+        </w:numPr>
+      </w:pPr>
+      <w:r>
+        <w:drawing>
+          <wp:inline distT="0" distB="0" distL="0" distR="0" wp14:anchorId="774D5B00" wp14:editId="1ACC3810">
+            <wp:extent cx="4104005" cy="2589530"/>
+            <wp:effectExtent l="0" t="0" r="0" b="1270"/>
+            <wp:docPr id="33" name="Picture 33" descr="Chart, line chart&#10;&#10;Description automatically generated"/>
+            <wp:cNvGraphicFramePr>
+              <a:graphicFrameLocks xmlns:a="http://schemas.openxmlformats.org/drawingml/2006/main" noChangeAspect="1"/>
+            </wp:cNvGraphicFramePr>
+            <a:graphic xmlns:a="http://schemas.openxmlformats.org/drawingml/2006/main">
+              <a:graphicData uri="http://schemas.openxmlformats.org/drawingml/2006/picture">
+                <pic:pic xmlns:pic="http://schemas.openxmlformats.org/drawingml/2006/picture">
+                  <pic:nvPicPr>
+                    <pic:cNvPr id="33" name="Picture 33" descr="Chart, line chart&#10;&#10;Description automatically generated"/>
+                    <pic:cNvPicPr>
+                      <a:picLocks noChangeAspect="1" noChangeArrowheads="1"/>
+                    </pic:cNvPicPr>
+                  </pic:nvPicPr>
+                  <pic:blipFill>
+                    <a:blip r:embed="rId9">
+                      <a:extLst>
+                        <a:ext uri="{28A0092B-C50C-407E-A947-70E740481C1C}">
+                          <a14:useLocalDpi xmlns:a14="http://schemas.microsoft.com/office/drawing/2010/main" val="0"/>
+                        </a:ext>
+                      </a:extLst>
+                    </a:blip>
+                    <a:srcRect/>
+                    <a:stretch>
+                      <a:fillRect/>
+                    </a:stretch>
+                  </pic:blipFill>
+                  <pic:spPr bwMode="auto">
+                    <a:xfrm>
+                      <a:off x="0" y="0"/>
+                      <a:ext cx="4104005" cy="2589530"/>
+                    </a:xfrm>
+                    <a:prstGeom prst="rect">
+                      <a:avLst/>
+                    </a:prstGeom>
+                    <a:noFill/>
+                    <a:ln>
+                      <a:noFill/>
+                    </a:ln>
+                  </pic:spPr>
+                </pic:pic>
+              </a:graphicData>
+            </a:graphic>
+          </wp:inline>
+        </w:drawing>
+      </w:r>
+    </w:p>
+    <w:p>
+      <w:pPr>
+        <w:numPr>
+          <w:ilvl w:val="0"/>
+          <w:numId w:val="5"/>
+        </w:numPr>
+      </w:pPr>
+      <w:r>
+        <w:lastRenderedPageBreak/>
+        <w:drawing>
+          <wp:inline distT="0" distB="0" distL="0" distR="0" wp14:anchorId="6DA91917" wp14:editId="37D90CF0">
+            <wp:extent cx="4074795" cy="2647950"/>
+            <wp:effectExtent l="0" t="0" r="1905" b="0"/>
+            <wp:docPr id="32" name="Picture 32" descr="Chart, line chart&#10;&#10;Description automatically generated"/>
+            <wp:cNvGraphicFramePr>
+              <a:graphicFrameLocks xmlns:a="http://schemas.openxmlformats.org/drawingml/2006/main" noChangeAspect="1"/>
+            </wp:cNvGraphicFramePr>
+            <a:graphic xmlns:a="http://schemas.openxmlformats.org/drawingml/2006/main">
+              <a:graphicData uri="http://schemas.openxmlformats.org/drawingml/2006/picture">
+                <pic:pic xmlns:pic="http://schemas.openxmlformats.org/drawingml/2006/picture">
+                  <pic:nvPicPr>
+                    <pic:cNvPr id="32" name="Picture 32" descr="Chart, line chart&#10;&#10;Description automatically generated"/>
+                    <pic:cNvPicPr>
+                      <a:picLocks noChangeAspect="1" noChangeArrowheads="1"/>
+                    </pic:cNvPicPr>
+                  </pic:nvPicPr>
+                  <pic:blipFill>
+                    <a:blip r:embed="rId10">
+                      <a:extLst>
+                        <a:ext uri="{28A0092B-C50C-407E-A947-70E740481C1C}">
+                          <a14:useLocalDpi xmlns:a14="http://schemas.microsoft.com/office/drawing/2010/main" val="0"/>
+                        </a:ext>
+                      </a:extLst>
+                    </a:blip>
+                    <a:srcRect/>
+                    <a:stretch>
+                      <a:fillRect/>
+                    </a:stretch>
+                  </pic:blipFill>
+                  <pic:spPr bwMode="auto">
+                    <a:xfrm>
+                      <a:off x="0" y="0"/>
+                      <a:ext cx="4074795" cy="2647950"/>
+                    </a:xfrm>
+                    <a:prstGeom prst="rect">
+                      <a:avLst/>
+                    </a:prstGeom>
+                    <a:noFill/>
+                    <a:ln>
+                      <a:noFill/>
+                    </a:ln>
+                  </pic:spPr>
+                </pic:pic>
+              </a:graphicData>
+            </a:graphic>
+          </wp:inline>
+        </w:drawing>
+      </w:r>
+      <w:r>
+        <w:drawing>
+          <wp:inline distT="0" distB="0" distL="0" distR="0" wp14:anchorId="0B347E92" wp14:editId="7106D5C4">
+            <wp:extent cx="4118610" cy="2706370"/>
+            <wp:effectExtent l="0" t="0" r="0" b="0"/>
+            <wp:docPr id="31" name="Picture 31" descr="Chart, line chart&#10;&#10;Description automatically generated"/>
+            <wp:cNvGraphicFramePr>
+              <a:graphicFrameLocks xmlns:a="http://schemas.openxmlformats.org/drawingml/2006/main" noChangeAspect="1"/>
+            </wp:cNvGraphicFramePr>
+            <a:graphic xmlns:a="http://schemas.openxmlformats.org/drawingml/2006/main">
+              <a:graphicData uri="http://schemas.openxmlformats.org/drawingml/2006/picture">
+                <pic:pic xmlns:pic="http://schemas.openxmlformats.org/drawingml/2006/picture">
+                  <pic:nvPicPr>
+                    <pic:cNvPr id="31" name="Picture 31" descr="Chart, line chart&#10;&#10;Description automatically generated"/>
+                    <pic:cNvPicPr>
+                      <a:picLocks noChangeAspect="1" noChangeArrowheads="1"/>
+                    </pic:cNvPicPr>
+                  </pic:nvPicPr>
+                  <pic:blipFill>
+                    <a:blip r:embed="rId11">
+                      <a:extLst>
+                        <a:ext uri="{28A0092B-C50C-407E-A947-70E740481C1C}">
+                          <a14:useLocalDpi xmlns:a14="http://schemas.microsoft.com/office/drawing/2010/main" val="0"/>
+                        </a:ext>
+                      </a:extLst>
+                    </a:blip>
+                    <a:srcRect/>
+                    <a:stretch>
+                      <a:fillRect/>
+                    </a:stretch>
+                  </pic:blipFill>
+                  <pic:spPr bwMode="auto">
+                    <a:xfrm>
+                      <a:off x="0" y="0"/>
+                      <a:ext cx="4118610" cy="2706370"/>
+                    </a:xfrm>
+                    <a:prstGeom prst="rect">
+                      <a:avLst/>
+                    </a:prstGeom>
+                    <a:noFill/>
+                    <a:ln>
+                      <a:noFill/>
+                    </a:ln>
+                  </pic:spPr>
+                </pic:pic>
+              </a:graphicData>
+            </a:graphic>
+          </wp:inline>
+        </w:drawing>
+      </w:r>
+      <w:r>
+        <w:t xml:space="preserve"> </w:t>
+      </w:r>
+    </w:p>
+    <w:p>
+      <w:pPr>
+        <w:rPr>
+          <w:b/>
+        </w:rPr>
+      </w:pPr>
+    </w:p>
+    <w:p>
+      <w:r>
+        <w:t xml:space="preserve">Based on DBI, SSE, and Silhoutte 20 cluster is more performance but here we chose 4 clusters for clustering to show. In addition, there are word cloud presentations for each cluster. The words that are more significant in this figure are the most common words in clusters. </w:t>
+      </w:r>
+    </w:p>
+    <w:p>
+      <w:pPr>
+        <w:rPr>
+          <w:b/>
+        </w:rPr>
+      </w:pPr>
+    </w:p>
+    <w:p>
+      <w:r>
+        <w:lastRenderedPageBreak/>
+        <w:drawing>
+          <wp:inline distT="0" distB="0" distL="0" distR="0" wp14:anchorId="77E85A36" wp14:editId="61871A42">
+            <wp:extent cx="3145790" cy="2121535"/>
+            <wp:effectExtent l="0" t="0" r="0" b="0"/>
+            <wp:docPr id="30" name="Picture 30"/>
+            <wp:cNvGraphicFramePr>
+              <a:graphicFrameLocks xmlns:a="http://schemas.openxmlformats.org/drawingml/2006/main" noChangeAspect="1"/>
+            </wp:cNvGraphicFramePr>
+            <a:graphic xmlns:a="http://schemas.openxmlformats.org/drawingml/2006/main">
+              <a:graphicData uri="http://schemas.openxmlformats.org/drawingml/2006/picture">
+                <pic:pic xmlns:pic="http://schemas.openxmlformats.org/drawingml/2006/picture">
+                  <pic:nvPicPr>
+                    <pic:cNvPr id="0" name="Picture 11"/>
+                    <pic:cNvPicPr>
+                      <a:picLocks noChangeAspect="1" noChangeArrowheads="1"/>
+                    </pic:cNvPicPr>
+                  </pic:nvPicPr>
+                  <pic:blipFill>
+                    <a:blip r:embed="rId12">
+                      <a:extLst>
+                        <a:ext uri="{28A0092B-C50C-407E-A947-70E740481C1C}">
+                          <a14:useLocalDpi xmlns:a14="http://schemas.microsoft.com/office/drawing/2010/main" val="0"/>
+                        </a:ext>
+                      </a:extLst>
+                    </a:blip>
+                    <a:srcRect/>
+                    <a:stretch>
+                      <a:fillRect/>
+                    </a:stretch>
+                  </pic:blipFill>
+                  <pic:spPr bwMode="auto">
+                    <a:xfrm>
+                      <a:off x="0" y="0"/>
+                      <a:ext cx="3145790" cy="2121535"/>
+                    </a:xfrm>
+                    <a:prstGeom prst="rect">
+                      <a:avLst/>
+                    </a:prstGeom>
+                    <a:noFill/>
+                    <a:ln>
+                      <a:noFill/>
+                    </a:ln>
+                  </pic:spPr>
+                </pic:pic>
+              </a:graphicData>
+            </a:graphic>
+          </wp:inline>
+        </w:drawing>
+      </w:r>
+    </w:p>
+    <w:p>
+      <w:r>
+        <w:drawing>
+          <wp:inline distT="0" distB="0" distL="0" distR="0" wp14:anchorId="27D9CC25" wp14:editId="6CEFF86D">
+            <wp:extent cx="3145790" cy="2121535"/>
+            <wp:effectExtent l="0" t="0" r="0" b="0"/>
+            <wp:docPr id="29" name="Picture 29"/>
+            <wp:cNvGraphicFramePr>
+              <a:graphicFrameLocks xmlns:a="http://schemas.openxmlformats.org/drawingml/2006/main" noChangeAspect="1"/>
+            </wp:cNvGraphicFramePr>
+            <a:graphic xmlns:a="http://schemas.openxmlformats.org/drawingml/2006/main">
+              <a:graphicData uri="http://schemas.openxmlformats.org/drawingml/2006/picture">
+                <pic:pic xmlns:pic="http://schemas.openxmlformats.org/drawingml/2006/picture">
+                  <pic:nvPicPr>
+                    <pic:cNvPr id="0" name="Picture 8"/>
+                    <pic:cNvPicPr>
+                      <a:picLocks noChangeAspect="1" noChangeArrowheads="1"/>
+                    </pic:cNvPicPr>
+                  </pic:nvPicPr>
+                  <pic:blipFill>
+                    <a:blip r:embed="rId13">
+                      <a:extLst>
+                        <a:ext uri="{28A0092B-C50C-407E-A947-70E740481C1C}">
+                          <a14:useLocalDpi xmlns:a14="http://schemas.microsoft.com/office/drawing/2010/main" val="0"/>
+                        </a:ext>
+                      </a:extLst>
+                    </a:blip>
+                    <a:srcRect/>
+                    <a:stretch>
+                      <a:fillRect/>
+                    </a:stretch>
+                  </pic:blipFill>
+                  <pic:spPr bwMode="auto">
+                    <a:xfrm>
+                      <a:off x="0" y="0"/>
+                      <a:ext cx="3145790" cy="2121535"/>
+                    </a:xfrm>
+                    <a:prstGeom prst="rect">
+                      <a:avLst/>
+                    </a:prstGeom>
+                    <a:noFill/>
+                    <a:ln>
+                      <a:noFill/>
+                    </a:ln>
+                  </pic:spPr>
+                </pic:pic>
+              </a:graphicData>
+            </a:graphic>
+          </wp:inline>
+        </w:drawing>
+      </w:r>
+    </w:p>
+    <w:p>
+      <w:r>
+        <w:drawing>
+          <wp:inline distT="0" distB="0" distL="0" distR="0" wp14:anchorId="69796B19" wp14:editId="3A025DB0">
+            <wp:extent cx="3123565" cy="2113915"/>
+            <wp:effectExtent l="0" t="0" r="635" b="635"/>
+            <wp:docPr id="28" name="Picture 28" descr="A picture containing text&#10;&#10;Description automatically generated"/>
+            <wp:cNvGraphicFramePr>
+              <a:graphicFrameLocks xmlns:a="http://schemas.openxmlformats.org/drawingml/2006/main" noChangeAspect="1"/>
+            </wp:cNvGraphicFramePr>
+            <a:graphic xmlns:a="http://schemas.openxmlformats.org/drawingml/2006/main">
+              <a:graphicData uri="http://schemas.openxmlformats.org/drawingml/2006/picture">
+                <pic:pic xmlns:pic="http://schemas.openxmlformats.org/drawingml/2006/picture">
+                  <pic:nvPicPr>
+                    <pic:cNvPr id="28" name="Picture 28" descr="A picture containing text&#10;&#10;Description automatically generated"/>
+                    <pic:cNvPicPr>
+                      <a:picLocks noChangeAspect="1" noChangeArrowheads="1"/>
+                    </pic:cNvPicPr>
+                  </pic:nvPicPr>
+                  <pic:blipFill>
+                    <a:blip r:embed="rId14">
+                      <a:extLst>
+                        <a:ext uri="{28A0092B-C50C-407E-A947-70E740481C1C}">
+                          <a14:useLocalDpi xmlns:a14="http://schemas.microsoft.com/office/drawing/2010/main" val="0"/>
+                        </a:ext>
+                      </a:extLst>
+                    </a:blip>
+                    <a:srcRect/>
+                    <a:stretch>
+                      <a:fillRect/>
+                    </a:stretch>
+                  </pic:blipFill>
+                  <pic:spPr bwMode="auto">
+                    <a:xfrm>
+                      <a:off x="0" y="0"/>
+                      <a:ext cx="3123565" cy="2113915"/>
+                    </a:xfrm>
+                    <a:prstGeom prst="rect">
+                      <a:avLst/>
+                    </a:prstGeom>
+                    <a:noFill/>
+                    <a:ln>
+                      <a:noFill/>
+                    </a:ln>
+                  </pic:spPr>
+                </pic:pic>
+              </a:graphicData>
+            </a:graphic>
+          </wp:inline>
+        </w:drawing>
+      </w:r>
+    </w:p>
+    <w:p>
+      <w:r>
+        <w:lastRenderedPageBreak/>
+        <w:drawing>
+          <wp:inline distT="0" distB="0" distL="0" distR="0" wp14:anchorId="720E9F1B" wp14:editId="47E2B315">
+            <wp:extent cx="3123565" cy="2113915"/>
+            <wp:effectExtent l="0" t="0" r="635" b="635"/>
+            <wp:docPr id="27" name="Picture 27" descr="A picture containing text&#10;&#10;Description automatically generated"/>
+            <wp:cNvGraphicFramePr>
+              <a:graphicFrameLocks xmlns:a="http://schemas.openxmlformats.org/drawingml/2006/main" noChangeAspect="1"/>
+            </wp:cNvGraphicFramePr>
+            <a:graphic xmlns:a="http://schemas.openxmlformats.org/drawingml/2006/main">
+              <a:graphicData uri="http://schemas.openxmlformats.org/drawingml/2006/picture">
+                <pic:pic xmlns:pic="http://schemas.openxmlformats.org/drawingml/2006/picture">
+                  <pic:nvPicPr>
+                    <pic:cNvPr id="27" name="Picture 27" descr="A picture containing text&#10;&#10;Description automatically generated"/>
+                    <pic:cNvPicPr>
+                      <a:picLocks noChangeAspect="1" noChangeArrowheads="1"/>
+                    </pic:cNvPicPr>
+                  </pic:nvPicPr>
+                  <pic:blipFill>
+                    <a:blip r:embed="rId15">
+                      <a:extLst>
+                        <a:ext uri="{28A0092B-C50C-407E-A947-70E740481C1C}">
+                          <a14:useLocalDpi xmlns:a14="http://schemas.microsoft.com/office/drawing/2010/main" val="0"/>
+                        </a:ext>
+                      </a:extLst>
+                    </a:blip>
+                    <a:srcRect/>
+                    <a:stretch>
+                      <a:fillRect/>
+                    </a:stretch>
+                  </pic:blipFill>
+                  <pic:spPr bwMode="auto">
+                    <a:xfrm>
+                      <a:off x="0" y="0"/>
+                      <a:ext cx="3123565" cy="2113915"/>
+                    </a:xfrm>
+                    <a:prstGeom prst="rect">
+                      <a:avLst/>
+                    </a:prstGeom>
+                    <a:noFill/>
+                    <a:ln>
+                      <a:noFill/>
+                    </a:ln>
+                  </pic:spPr>
+                </pic:pic>
+              </a:graphicData>
+            </a:graphic>
+          </wp:inline>
+        </w:drawing>
+      </w:r>
+    </w:p>
+    <w:p>
+      <w:r>
+        <w:t>For example cluster 0 characters uses Lord, noble, … that may related to people in low rank situation.</w:t>
+      </w:r>
+    </w:p>
+    <w:p/>
+    <w:p/>
+    <w:p>
+      <w:r>
+        <w:t>.In the following, Frequent words in plays has calculated. We use CountVectorizer from Sklearn for contructing the following matrix. The columns are for unique words and the rows are players. For example row 2 and column “zounds”, is 5, means that this player 5 times use “zounds” in his/her dialouges.</w:t>
+      </w:r>
+    </w:p>
+    <w:p>
+      <w:r>
+        <w:drawing>
+          <wp:inline distT="0" distB="0" distL="0" distR="0" wp14:anchorId="35FAC6C5" wp14:editId="680871A0">
+            <wp:extent cx="5943600" cy="1074420"/>
+            <wp:effectExtent l="0" t="0" r="0" b="0"/>
+            <wp:docPr id="26" name="Picture 26"/>
+            <wp:cNvGraphicFramePr>
+              <a:graphicFrameLocks xmlns:a="http://schemas.openxmlformats.org/drawingml/2006/main" noChangeAspect="1"/>
+            </wp:cNvGraphicFramePr>
+            <a:graphic xmlns:a="http://schemas.openxmlformats.org/drawingml/2006/main">
+              <a:graphicData uri="http://schemas.openxmlformats.org/drawingml/2006/picture">
+                <pic:pic xmlns:pic="http://schemas.openxmlformats.org/drawingml/2006/picture">
+                  <pic:nvPicPr>
+                    <pic:cNvPr id="0" name="Picture 15"/>
+                    <pic:cNvPicPr>
+                      <a:picLocks noChangeAspect="1" noChangeArrowheads="1"/>
+                    </pic:cNvPicPr>
+                  </pic:nvPicPr>
+                  <pic:blipFill>
+                    <a:blip r:embed="rId21">
+                      <a:extLst>
+                        <a:ext uri="{28A0092B-C50C-407E-A947-70E740481C1C}">
+                          <a14:useLocalDpi xmlns:a14="http://schemas.microsoft.com/office/drawing/2010/main" val="0"/>
+                        </a:ext>
+                      </a:extLst>
+                    </a:blip>
+                    <a:srcRect/>
+                    <a:stretch>
+                      <a:fillRect/>
+                    </a:stretch>
+                  </pic:blipFill>
+                  <pic:spPr bwMode="auto">
+                    <a:xfrm>
+                      <a:off x="0" y="0"/>
+                      <a:ext cx="5943600" cy="1074420"/>
+                    </a:xfrm>
+                    <a:prstGeom prst="rect">
+                      <a:avLst/>
+                    </a:prstGeom>
+                    <a:noFill/>
+                    <a:ln>
+                      <a:noFill/>
+                    </a:ln>
+                  </pic:spPr>
+                </pic:pic>
+              </a:graphicData>
+            </a:graphic>
+          </wp:inline>
+        </w:drawing>
+      </w:r>
+    </w:p>
+    <w:p>
+      <w:r>
+        <w:t>The following histogram shows the most common frequency words in plays after remove stop word.</w:t>
+      </w:r>
+    </w:p>
+    <w:p>
+      <w:pPr>
+        <w:rPr>
+          <w:b/>
+        </w:rPr>
+      </w:pPr>
+      <w:r>
+        <w:lastRenderedPageBreak/>
+        <w:drawing>
+          <wp:inline distT="0" distB="0" distL="0" distR="0" wp14:anchorId="70A8460F" wp14:editId="719B3548">
+            <wp:extent cx="4045585" cy="2794635"/>
+            <wp:effectExtent l="0" t="0" r="0" b="5715"/>
+            <wp:docPr id="25" name="Picture 25" descr="Chart, bar chart&#10;&#10;Description automatically generated"/>
+            <wp:cNvGraphicFramePr>
+              <a:graphicFrameLocks xmlns:a="http://schemas.openxmlformats.org/drawingml/2006/main" noChangeAspect="1"/>
+            </wp:cNvGraphicFramePr>
+            <a:graphic xmlns:a="http://schemas.openxmlformats.org/drawingml/2006/main">
+              <a:graphicData uri="http://schemas.openxmlformats.org/drawingml/2006/picture">
+                <pic:pic xmlns:pic="http://schemas.openxmlformats.org/drawingml/2006/picture">
+                  <pic:nvPicPr>
+                    <pic:cNvPr id="25" name="Picture 25" descr="Chart, bar chart&#10;&#10;Description automatically generated"/>
+                    <pic:cNvPicPr>
+                      <a:picLocks noChangeAspect="1" noChangeArrowheads="1"/>
+                    </pic:cNvPicPr>
+                  </pic:nvPicPr>
+                  <pic:blipFill>
+                    <a:blip r:embed="rId16">
+                      <a:extLst>
+                        <a:ext uri="{28A0092B-C50C-407E-A947-70E740481C1C}">
+                          <a14:useLocalDpi xmlns:a14="http://schemas.microsoft.com/office/drawing/2010/main" val="0"/>
+                        </a:ext>
+                      </a:extLst>
+                    </a:blip>
+                    <a:srcRect/>
+                    <a:stretch>
+                      <a:fillRect/>
+                    </a:stretch>
+                  </pic:blipFill>
+                  <pic:spPr bwMode="auto">
+                    <a:xfrm>
+                      <a:off x="0" y="0"/>
+                      <a:ext cx="4045585" cy="2794635"/>
+                    </a:xfrm>
+                    <a:prstGeom prst="rect">
+                      <a:avLst/>
+                    </a:prstGeom>
+                    <a:noFill/>
+                    <a:ln>
+                      <a:noFill/>
+                    </a:ln>
+                  </pic:spPr>
+                </pic:pic>
+              </a:graphicData>
+            </a:graphic>
+          </wp:inline>
+        </w:drawing>
+      </w:r>
+    </w:p>
+    <w:p/>
     <w:sectPr>
-      <w:headerReference w:type="default" r:id="rId17"/>
+      <w:headerReference w:type="default" r:id="rId22"/>
       <w:pgSz w:w="12240" w:h="15840"/>
       <w:pgMar w:top="1440" w:right="1440" w:bottom="1440" w:left="1440" w:header="720" w:footer="720" w:gutter="0"/>
       <w:cols w:space="720"/>
@@ -1331,7 +2260,7 @@
 </file>
 
 <file path=word/endnotes.xml><?xml version="1.0" encoding="utf-8"?>
-<w:endnotes xmlns:wpc="http://schemas.microsoft.com/office/word/2010/wordprocessingCanvas" xmlns:cx="http://schemas.microsoft.com/office/drawing/2014/chartex" xmlns:cx1="http://schemas.microsoft.com/office/drawing/2015/9/8/chartex" xmlns:cx2="http://schemas.microsoft.com/office/drawing/2015/10/21/chartex" xmlns:cx3="http://schemas.microsoft.com/office/drawing/2016/5/9/chartex" xmlns:cx4="http://schemas.microsoft.com/office/drawing/2016/5/10/chartex" xmlns:cx5="http://schemas.microsoft.com/office/drawing/2016/5/11/chartex" xmlns:cx6="http://schemas.microsoft.com/office/drawing/2016/5/12/chartex" xmlns:cx7="http://schemas.microsoft.com/office/drawing/2016/5/13/chartex" xmlns:cx8="http://schemas.microsoft.com/office/drawing/2016/5/14/chartex" xmlns:mc="http://schemas.openxmlformats.org/markup-compatibility/2006" xmlns:aink="http://schemas.microsoft.com/office/drawing/2016/ink" xmlns:am3d="http://schemas.microsoft.com/office/drawing/2017/model3d" xmlns:o="urn:schemas-microsoft-com:office:office" xmlns:oel="http://schemas.microsoft.com/office/2019/extlst" xmlns:r="http://schemas.openxmlformats.org/officeDocument/2006/relationships" xmlns:m="http://schemas.openxmlformats.org/officeDocument/2006/math" xmlns:v="urn:schemas-microsoft-com:vml" xmlns:wp14="http://schemas.microsoft.com/office/word/2010/wordprocessingDrawing" xmlns:wp="http://schemas.openxmlformats.org/drawingml/2006/wordprocessingDrawing" xmlns:w10="urn:schemas-microsoft-com:office:word" xmlns:w="http://schemas.openxmlformats.org/wordprocessingml/2006/main" xmlns:w14="http://schemas.microsoft.com/office/word/2010/wordml" xmlns:w15="http://schemas.microsoft.com/office/word/2012/wordml" xmlns:w16cex="http://schemas.microsoft.com/office/word/2018/wordml/cex" xmlns:w16cid="http://schemas.microsoft.com/office/word/2016/wordml/cid" xmlns:w16="http://schemas.microsoft.com/office/word/2018/wordml" xmlns:w16sdtdh="http://schemas.microsoft.com/office/word/2020/wordml/sdtdatahash" xmlns:w16se="http://schemas.microsoft.com/office/word/2015/wordml/symex" xmlns:wpg="http://schemas.microsoft.com/office/word/2010/wordprocessingGroup" xmlns:wpi="http://schemas.microsoft.com/office/word/2010/wordprocessingInk" xmlns:wne="http://schemas.microsoft.com/office/word/2006/wordml" xmlns:wps="http://schemas.microsoft.com/office/word/2010/wordprocessingShape" mc:Ignorable="w14 w15 w16se w16cid w16 w16cex w16sdtdh wp14">
+<w:endnotes xmlns:wpc="http://schemas.microsoft.com/office/word/2010/wordprocessingCanvas" xmlns:cx="http://schemas.microsoft.com/office/drawing/2014/chartex" xmlns:cx1="http://schemas.microsoft.com/office/drawing/2015/9/8/chartex" xmlns:cx2="http://schemas.microsoft.com/office/drawing/2015/10/21/chartex" xmlns:cx3="http://schemas.microsoft.com/office/drawing/2016/5/9/chartex" xmlns:cx4="http://schemas.microsoft.com/office/drawing/2016/5/10/chartex" xmlns:cx5="http://schemas.microsoft.com/office/drawing/2016/5/11/chartex" xmlns:cx6="http://schemas.microsoft.com/office/drawing/2016/5/12/chartex" xmlns:cx7="http://schemas.microsoft.com/office/drawing/2016/5/13/chartex" xmlns:cx8="http://schemas.microsoft.com/office/drawing/2016/5/14/chartex" xmlns:mc="http://schemas.openxmlformats.org/markup-compatibility/2006" xmlns:aink="http://schemas.microsoft.com/office/drawing/2016/ink" xmlns:am3d="http://schemas.microsoft.com/office/drawing/2017/model3d" xmlns:o="urn:schemas-microsoft-com:office:office" xmlns:oel="http://schemas.microsoft.com/office/2019/extlst" xmlns:r="http://schemas.openxmlformats.org/officeDocument/2006/relationships" xmlns:m="http://schemas.openxmlformats.org/officeDocument/2006/math" xmlns:v="urn:schemas-microsoft-com:vml" xmlns:wp14="http://schemas.microsoft.com/office/word/2010/wordprocessingDrawing" xmlns:wp="http://schemas.openxmlformats.org/drawingml/2006/wordprocessingDrawing" xmlns:w10="urn:schemas-microsoft-com:office:word" xmlns:w="http://schemas.openxmlformats.org/wordprocessingml/2006/main" xmlns:w14="http://schemas.microsoft.com/office/word/2010/wordml" xmlns:w15="http://schemas.microsoft.com/office/word/2012/wordml" xmlns:w16cex="http://schemas.microsoft.com/office/word/2018/wordml/cex" xmlns:w16cid="http://schemas.microsoft.com/office/word/2016/wordml/cid" xmlns:w16="http://schemas.microsoft.com/office/word/2018/wordml" xmlns:w16du="http://schemas.microsoft.com/office/word/2023/wordml/word16du" xmlns:w16sdtdh="http://schemas.microsoft.com/office/word/2020/wordml/sdtdatahash" xmlns:w16se="http://schemas.microsoft.com/office/word/2015/wordml/symex" xmlns:wpg="http://schemas.microsoft.com/office/word/2010/wordprocessingGroup" xmlns:wpi="http://schemas.microsoft.com/office/word/2010/wordprocessingInk" xmlns:wne="http://schemas.microsoft.com/office/word/2006/wordml" xmlns:wps="http://schemas.microsoft.com/office/word/2010/wordprocessingShape" mc:Ignorable="w14 w15 w16se w16cid w16 w16cex w16sdtdh wp14">
   <w:endnote w:type="separator" w:id="-1">
     <w:p>
       <w:pPr>
@@ -1356,7 +2285,7 @@
 </file>
 
 <file path=word/footnotes.xml><?xml version="1.0" encoding="utf-8"?>
-<w:footnotes xmlns:wpc="http://schemas.microsoft.com/office/word/2010/wordprocessingCanvas" xmlns:cx="http://schemas.microsoft.com/office/drawing/2014/chartex" xmlns:cx1="http://schemas.microsoft.com/office/drawing/2015/9/8/chartex" xmlns:cx2="http://schemas.microsoft.com/office/drawing/2015/10/21/chartex" xmlns:cx3="http://schemas.microsoft.com/office/drawing/2016/5/9/chartex" xmlns:cx4="http://schemas.microsoft.com/office/drawing/2016/5/10/chartex" xmlns:cx5="http://schemas.microsoft.com/office/drawing/2016/5/11/chartex" xmlns:cx6="http://schemas.microsoft.com/office/drawing/2016/5/12/chartex" xmlns:cx7="http://schemas.microsoft.com/office/drawing/2016/5/13/chartex" xmlns:cx8="http://schemas.microsoft.com/office/drawing/2016/5/14/chartex" xmlns:mc="http://schemas.openxmlformats.org/markup-compatibility/2006" xmlns:aink="http://schemas.microsoft.com/office/drawing/2016/ink" xmlns:am3d="http://schemas.microsoft.com/office/drawing/2017/model3d" xmlns:o="urn:schemas-microsoft-com:office:office" xmlns:oel="http://schemas.microsoft.com/office/2019/extlst" xmlns:r="http://schemas.openxmlformats.org/officeDocument/2006/relationships" xmlns:m="http://schemas.openxmlformats.org/officeDocument/2006/math" xmlns:v="urn:schemas-microsoft-com:vml" xmlns:wp14="http://schemas.microsoft.com/office/word/2010/wordprocessingDrawing" xmlns:wp="http://schemas.openxmlformats.org/drawingml/2006/wordprocessingDrawing" xmlns:w10="urn:schemas-microsoft-com:office:word" xmlns:w="http://schemas.openxmlformats.org/wordprocessingml/2006/main" xmlns:w14="http://schemas.microsoft.com/office/word/2010/wordml" xmlns:w15="http://schemas.microsoft.com/office/word/2012/wordml" xmlns:w16cex="http://schemas.microsoft.com/office/word/2018/wordml/cex" xmlns:w16cid="http://schemas.microsoft.com/office/word/2016/wordml/cid" xmlns:w16="http://schemas.microsoft.com/office/word/2018/wordml" xmlns:w16sdtdh="http://schemas.microsoft.com/office/word/2020/wordml/sdtdatahash" xmlns:w16se="http://schemas.microsoft.com/office/word/2015/wordml/symex" xmlns:wpg="http://schemas.microsoft.com/office/word/2010/wordprocessingGroup" xmlns:wpi="http://schemas.microsoft.com/office/word/2010/wordprocessingInk" xmlns:wne="http://schemas.microsoft.com/office/word/2006/wordml" xmlns:wps="http://schemas.microsoft.com/office/word/2010/wordprocessingShape" mc:Ignorable="w14 w15 w16se w16cid w16 w16cex w16sdtdh wp14">
+<w:footnotes xmlns:wpc="http://schemas.microsoft.com/office/word/2010/wordprocessingCanvas" xmlns:cx="http://schemas.microsoft.com/office/drawing/2014/chartex" xmlns:cx1="http://schemas.microsoft.com/office/drawing/2015/9/8/chartex" xmlns:cx2="http://schemas.microsoft.com/office/drawing/2015/10/21/chartex" xmlns:cx3="http://schemas.microsoft.com/office/drawing/2016/5/9/chartex" xmlns:cx4="http://schemas.microsoft.com/office/drawing/2016/5/10/chartex" xmlns:cx5="http://schemas.microsoft.com/office/drawing/2016/5/11/chartex" xmlns:cx6="http://schemas.microsoft.com/office/drawing/2016/5/12/chartex" xmlns:cx7="http://schemas.microsoft.com/office/drawing/2016/5/13/chartex" xmlns:cx8="http://schemas.microsoft.com/office/drawing/2016/5/14/chartex" xmlns:mc="http://schemas.openxmlformats.org/markup-compatibility/2006" xmlns:aink="http://schemas.microsoft.com/office/drawing/2016/ink" xmlns:am3d="http://schemas.microsoft.com/office/drawing/2017/model3d" xmlns:o="urn:schemas-microsoft-com:office:office" xmlns:oel="http://schemas.microsoft.com/office/2019/extlst" xmlns:r="http://schemas.openxmlformats.org/officeDocument/2006/relationships" xmlns:m="http://schemas.openxmlformats.org/officeDocument/2006/math" xmlns:v="urn:schemas-microsoft-com:vml" xmlns:wp14="http://schemas.microsoft.com/office/word/2010/wordprocessingDrawing" xmlns:wp="http://schemas.openxmlformats.org/drawingml/2006/wordprocessingDrawing" xmlns:w10="urn:schemas-microsoft-com:office:word" xmlns:w="http://schemas.openxmlformats.org/wordprocessingml/2006/main" xmlns:w14="http://schemas.microsoft.com/office/word/2010/wordml" xmlns:w15="http://schemas.microsoft.com/office/word/2012/wordml" xmlns:w16cex="http://schemas.microsoft.com/office/word/2018/wordml/cex" xmlns:w16cid="http://schemas.microsoft.com/office/word/2016/wordml/cid" xmlns:w16="http://schemas.microsoft.com/office/word/2018/wordml" xmlns:w16du="http://schemas.microsoft.com/office/word/2023/wordml/word16du" xmlns:w16sdtdh="http://schemas.microsoft.com/office/word/2020/wordml/sdtdatahash" xmlns:w16se="http://schemas.microsoft.com/office/word/2015/wordml/symex" xmlns:wpg="http://schemas.microsoft.com/office/word/2010/wordprocessingGroup" xmlns:wpi="http://schemas.microsoft.com/office/word/2010/wordprocessingInk" xmlns:wne="http://schemas.microsoft.com/office/word/2006/wordml" xmlns:wps="http://schemas.microsoft.com/office/word/2010/wordprocessingShape" mc:Ignorable="w14 w15 w16se w16cid w16 w16cex w16sdtdh wp14">
   <w:footnote w:type="separator" w:id="-1">
     <w:p>
       <w:pPr>
@@ -1381,16 +2310,13 @@
 </file>
 
 <file path=word/header1.xml><?xml version="1.0" encoding="utf-8"?>
-<w:hdr xmlns:wpc="http://schemas.microsoft.com/office/word/2010/wordprocessingCanvas" xmlns:cx="http://schemas.microsoft.com/office/drawing/2014/chartex" xmlns:cx1="http://schemas.microsoft.com/office/drawing/2015/9/8/chartex" xmlns:cx2="http://schemas.microsoft.com/office/drawing/2015/10/21/chartex" xmlns:cx3="http://schemas.microsoft.com/office/drawing/2016/5/9/chartex" xmlns:cx4="http://schemas.microsoft.com/office/drawing/2016/5/10/chartex" xmlns:cx5="http://schemas.microsoft.com/office/drawing/2016/5/11/chartex" xmlns:cx6="http://schemas.microsoft.com/office/drawing/2016/5/12/chartex" xmlns:cx7="http://schemas.microsoft.com/office/drawing/2016/5/13/chartex" xmlns:cx8="http://schemas.microsoft.com/office/drawing/2016/5/14/chartex" xmlns:mc="http://schemas.openxmlformats.org/markup-compatibility/2006" xmlns:aink="http://schemas.microsoft.com/office/drawing/2016/ink" xmlns:am3d="http://schemas.microsoft.com/office/drawing/2017/model3d" xmlns:o="urn:schemas-microsoft-com:office:office" xmlns:oel="http://schemas.microsoft.com/office/2019/extlst" xmlns:r="http://schemas.openxmlformats.org/officeDocument/2006/relationships" xmlns:m="http://schemas.openxmlformats.org/officeDocument/2006/math" xmlns:v="urn:schemas-microsoft-com:vml" xmlns:wp14="http://schemas.microsoft.com/office/word/2010/wordprocessingDrawing" xmlns:wp="http://schemas.openxmlformats.org/drawingml/2006/wordprocessingDrawing" xmlns:w10="urn:schemas-microsoft-com:office:word" xmlns:w="http://schemas.openxmlformats.org/wordprocessingml/2006/main" xmlns:w14="http://schemas.microsoft.com/office/word/2010/wordml" xmlns:w15="http://schemas.microsoft.com/office/word/2012/wordml" xmlns:w16cex="http://schemas.microsoft.com/office/word/2018/wordml/cex" xmlns:w16cid="http://schemas.microsoft.com/office/word/2016/wordml/cid" xmlns:w16="http://schemas.microsoft.com/office/word/2018/wordml" xmlns:w16sdtdh="http://schemas.microsoft.com/office/word/2020/wordml/sdtdatahash" xmlns:w16se="http://schemas.microsoft.com/office/word/2015/wordml/symex" xmlns:wpg="http://schemas.microsoft.com/office/word/2010/wordprocessingGroup" xmlns:wpi="http://schemas.microsoft.com/office/word/2010/wordprocessingInk" xmlns:wne="http://schemas.microsoft.com/office/word/2006/wordml" xmlns:wps="http://schemas.microsoft.com/office/word/2010/wordprocessingShape" mc:Ignorable="w14 w15 w16se w16cid w16 w16cex w16sdtdh wp14">
+<w:hdr xmlns:wpc="http://schemas.microsoft.com/office/word/2010/wordprocessingCanvas" xmlns:cx="http://schemas.microsoft.com/office/drawing/2014/chartex" xmlns:cx1="http://schemas.microsoft.com/office/drawing/2015/9/8/chartex" xmlns:cx2="http://schemas.microsoft.com/office/drawing/2015/10/21/chartex" xmlns:cx3="http://schemas.microsoft.com/office/drawing/2016/5/9/chartex" xmlns:cx4="http://schemas.microsoft.com/office/drawing/2016/5/10/chartex" xmlns:cx5="http://schemas.microsoft.com/office/drawing/2016/5/11/chartex" xmlns:cx6="http://schemas.microsoft.com/office/drawing/2016/5/12/chartex" xmlns:cx7="http://schemas.microsoft.com/office/drawing/2016/5/13/chartex" xmlns:cx8="http://schemas.microsoft.com/office/drawing/2016/5/14/chartex" xmlns:mc="http://schemas.openxmlformats.org/markup-compatibility/2006" xmlns:aink="http://schemas.microsoft.com/office/drawing/2016/ink" xmlns:am3d="http://schemas.microsoft.com/office/drawing/2017/model3d" xmlns:o="urn:schemas-microsoft-com:office:office" xmlns:oel="http://schemas.microsoft.com/office/2019/extlst" xmlns:r="http://schemas.openxmlformats.org/officeDocument/2006/relationships" xmlns:m="http://schemas.openxmlformats.org/officeDocument/2006/math" xmlns:v="urn:schemas-microsoft-com:vml" xmlns:wp14="http://schemas.microsoft.com/office/word/2010/wordprocessingDrawing" xmlns:wp="http://schemas.openxmlformats.org/drawingml/2006/wordprocessingDrawing" xmlns:w10="urn:schemas-microsoft-com:office:word" xmlns:w="http://schemas.openxmlformats.org/wordprocessingml/2006/main" xmlns:w14="http://schemas.microsoft.com/office/word/2010/wordml" xmlns:w15="http://schemas.microsoft.com/office/word/2012/wordml" xmlns:w16cex="http://schemas.microsoft.com/office/word/2018/wordml/cex" xmlns:w16cid="http://schemas.microsoft.com/office/word/2016/wordml/cid" xmlns:w16="http://schemas.microsoft.com/office/word/2018/wordml" xmlns:w16du="http://schemas.microsoft.com/office/word/2023/wordml/word16du" xmlns:w16sdtdh="http://schemas.microsoft.com/office/word/2020/wordml/sdtdatahash" xmlns:w16se="http://schemas.microsoft.com/office/word/2015/wordml/symex" xmlns:wpg="http://schemas.microsoft.com/office/word/2010/wordprocessingGroup" xmlns:wpi="http://schemas.microsoft.com/office/word/2010/wordprocessingInk" xmlns:wne="http://schemas.microsoft.com/office/word/2006/wordml" xmlns:wps="http://schemas.microsoft.com/office/word/2010/wordprocessingShape" mc:Ignorable="w14 w15 w16se w16cid w16 w16cex w16sdtdh wp14">
   <w:p>
     <w:pPr>
       <w:pStyle w:val="Title"/>
     </w:pPr>
     <w:r>
-      <w:t xml:space="preserve">CS 6140 Project </w:t>
-    </w:r>
-    <w:r>
-      <w:t>Intermediate Report</w:t>
+      <w:t>CS 6140 Project Intermediate Report</w:t>
     </w:r>
   </w:p>
   <w:p>
@@ -1405,8 +2331,94 @@
 </file>
 
 <file path=word/numbering.xml><?xml version="1.0" encoding="utf-8"?>
-<w:numbering xmlns:wpc="http://schemas.microsoft.com/office/word/2010/wordprocessingCanvas" xmlns:cx="http://schemas.microsoft.com/office/drawing/2014/chartex" xmlns:cx1="http://schemas.microsoft.com/office/drawing/2015/9/8/chartex" xmlns:cx2="http://schemas.microsoft.com/office/drawing/2015/10/21/chartex" xmlns:cx3="http://schemas.microsoft.com/office/drawing/2016/5/9/chartex" xmlns:cx4="http://schemas.microsoft.com/office/drawing/2016/5/10/chartex" xmlns:cx5="http://schemas.microsoft.com/office/drawing/2016/5/11/chartex" xmlns:cx6="http://schemas.microsoft.com/office/drawing/2016/5/12/chartex" xmlns:cx7="http://schemas.microsoft.com/office/drawing/2016/5/13/chartex" xmlns:cx8="http://schemas.microsoft.com/office/drawing/2016/5/14/chartex" xmlns:mc="http://schemas.openxmlformats.org/markup-compatibility/2006" xmlns:aink="http://schemas.microsoft.com/office/drawing/2016/ink" xmlns:am3d="http://schemas.microsoft.com/office/drawing/2017/model3d" xmlns:o="urn:schemas-microsoft-com:office:office" xmlns:oel="http://schemas.microsoft.com/office/2019/extlst" xmlns:r="http://schemas.openxmlformats.org/officeDocument/2006/relationships" xmlns:m="http://schemas.openxmlformats.org/officeDocument/2006/math" xmlns:v="urn:schemas-microsoft-com:vml" xmlns:wp14="http://schemas.microsoft.com/office/word/2010/wordprocessingDrawing" xmlns:wp="http://schemas.openxmlformats.org/drawingml/2006/wordprocessingDrawing" xmlns:w10="urn:schemas-microsoft-com:office:word" xmlns:w="http://schemas.openxmlformats.org/wordprocessingml/2006/main" xmlns:w14="http://schemas.microsoft.com/office/word/2010/wordml" xmlns:w15="http://schemas.microsoft.com/office/word/2012/wordml" xmlns:w16cex="http://schemas.microsoft.com/office/word/2018/wordml/cex" xmlns:w16cid="http://schemas.microsoft.com/office/word/2016/wordml/cid" xmlns:w16="http://schemas.microsoft.com/office/word/2018/wordml" xmlns:w16sdtdh="http://schemas.microsoft.com/office/word/2020/wordml/sdtdatahash" xmlns:w16se="http://schemas.microsoft.com/office/word/2015/wordml/symex" xmlns:wpg="http://schemas.microsoft.com/office/word/2010/wordprocessingGroup" xmlns:wpi="http://schemas.microsoft.com/office/word/2010/wordprocessingInk" xmlns:wne="http://schemas.microsoft.com/office/word/2006/wordml" xmlns:wps="http://schemas.microsoft.com/office/word/2010/wordprocessingShape" mc:Ignorable="w14 w15 w16se w16cid w16 w16cex w16sdtdh wp14">
+<w:numbering xmlns:wpc="http://schemas.microsoft.com/office/word/2010/wordprocessingCanvas" xmlns:cx="http://schemas.microsoft.com/office/drawing/2014/chartex" xmlns:cx1="http://schemas.microsoft.com/office/drawing/2015/9/8/chartex" xmlns:cx2="http://schemas.microsoft.com/office/drawing/2015/10/21/chartex" xmlns:cx3="http://schemas.microsoft.com/office/drawing/2016/5/9/chartex" xmlns:cx4="http://schemas.microsoft.com/office/drawing/2016/5/10/chartex" xmlns:cx5="http://schemas.microsoft.com/office/drawing/2016/5/11/chartex" xmlns:cx6="http://schemas.microsoft.com/office/drawing/2016/5/12/chartex" xmlns:cx7="http://schemas.microsoft.com/office/drawing/2016/5/13/chartex" xmlns:cx8="http://schemas.microsoft.com/office/drawing/2016/5/14/chartex" xmlns:mc="http://schemas.openxmlformats.org/markup-compatibility/2006" xmlns:aink="http://schemas.microsoft.com/office/drawing/2016/ink" xmlns:am3d="http://schemas.microsoft.com/office/drawing/2017/model3d" xmlns:o="urn:schemas-microsoft-com:office:office" xmlns:oel="http://schemas.microsoft.com/office/2019/extlst" xmlns:r="http://schemas.openxmlformats.org/officeDocument/2006/relationships" xmlns:m="http://schemas.openxmlformats.org/officeDocument/2006/math" xmlns:v="urn:schemas-microsoft-com:vml" xmlns:wp14="http://schemas.microsoft.com/office/word/2010/wordprocessingDrawing" xmlns:wp="http://schemas.openxmlformats.org/drawingml/2006/wordprocessingDrawing" xmlns:w10="urn:schemas-microsoft-com:office:word" xmlns:w="http://schemas.openxmlformats.org/wordprocessingml/2006/main" xmlns:w14="http://schemas.microsoft.com/office/word/2010/wordml" xmlns:w15="http://schemas.microsoft.com/office/word/2012/wordml" xmlns:w16cex="http://schemas.microsoft.com/office/word/2018/wordml/cex" xmlns:w16cid="http://schemas.microsoft.com/office/word/2016/wordml/cid" xmlns:w16="http://schemas.microsoft.com/office/word/2018/wordml" xmlns:w16du="http://schemas.microsoft.com/office/word/2023/wordml/word16du" xmlns:w16sdtdh="http://schemas.microsoft.com/office/word/2020/wordml/sdtdatahash" xmlns:w16se="http://schemas.microsoft.com/office/word/2015/wordml/symex" xmlns:wpg="http://schemas.microsoft.com/office/word/2010/wordprocessingGroup" xmlns:wpi="http://schemas.microsoft.com/office/word/2010/wordprocessingInk" xmlns:wne="http://schemas.microsoft.com/office/word/2006/wordml" xmlns:wps="http://schemas.microsoft.com/office/word/2010/wordprocessingShape" mc:Ignorable="w14 w15 w16se w16cid w16 w16cex w16sdtdh wp14">
   <w:abstractNum w:abstractNumId="0" w15:restartNumberingAfterBreak="0">
+    <w:nsid w:val="1A1C6C07"/>
+    <w:multiLevelType w:val="hybridMultilevel"/>
+    <w:tmpl w:val="94BA28D0"/>
+    <w:lvl w:ilvl="0" w:tplc="0409000F">
+      <w:start w:val="1"/>
+      <w:numFmt w:val="decimal"/>
+      <w:lvlText w:val="%1."/>
+      <w:lvlJc w:val="left"/>
+      <w:pPr>
+        <w:ind w:left="720" w:hanging="360"/>
+      </w:pPr>
+    </w:lvl>
+    <w:lvl w:ilvl="1" w:tplc="04090019">
+      <w:start w:val="1"/>
+      <w:numFmt w:val="lowerLetter"/>
+      <w:lvlText w:val="%2."/>
+      <w:lvlJc w:val="left"/>
+      <w:pPr>
+        <w:ind w:left="1440" w:hanging="360"/>
+      </w:pPr>
+    </w:lvl>
+    <w:lvl w:ilvl="2" w:tplc="0409001B">
+      <w:start w:val="1"/>
+      <w:numFmt w:val="lowerRoman"/>
+      <w:lvlText w:val="%3."/>
+      <w:lvlJc w:val="right"/>
+      <w:pPr>
+        <w:ind w:left="2160" w:hanging="180"/>
+      </w:pPr>
+    </w:lvl>
+    <w:lvl w:ilvl="3" w:tplc="0409000F">
+      <w:start w:val="1"/>
+      <w:numFmt w:val="decimal"/>
+      <w:lvlText w:val="%4."/>
+      <w:lvlJc w:val="left"/>
+      <w:pPr>
+        <w:ind w:left="2880" w:hanging="360"/>
+      </w:pPr>
+    </w:lvl>
+    <w:lvl w:ilvl="4" w:tplc="04090019">
+      <w:start w:val="1"/>
+      <w:numFmt w:val="lowerLetter"/>
+      <w:lvlText w:val="%5."/>
+      <w:lvlJc w:val="left"/>
+      <w:pPr>
+        <w:ind w:left="3600" w:hanging="360"/>
+      </w:pPr>
+    </w:lvl>
+    <w:lvl w:ilvl="5" w:tplc="0409001B">
+      <w:start w:val="1"/>
+      <w:numFmt w:val="lowerRoman"/>
+      <w:lvlText w:val="%6."/>
+      <w:lvlJc w:val="right"/>
+      <w:pPr>
+        <w:ind w:left="4320" w:hanging="180"/>
+      </w:pPr>
+    </w:lvl>
+    <w:lvl w:ilvl="6" w:tplc="0409000F">
+      <w:start w:val="1"/>
+      <w:numFmt w:val="decimal"/>
+      <w:lvlText w:val="%7."/>
+      <w:lvlJc w:val="left"/>
+      <w:pPr>
+        <w:ind w:left="5040" w:hanging="360"/>
+      </w:pPr>
+    </w:lvl>
+    <w:lvl w:ilvl="7" w:tplc="04090019">
+      <w:start w:val="1"/>
+      <w:numFmt w:val="lowerLetter"/>
+      <w:lvlText w:val="%8."/>
+      <w:lvlJc w:val="left"/>
+      <w:pPr>
+        <w:ind w:left="5760" w:hanging="360"/>
+      </w:pPr>
+    </w:lvl>
+    <w:lvl w:ilvl="8" w:tplc="0409001B">
+      <w:start w:val="1"/>
+      <w:numFmt w:val="lowerRoman"/>
+      <w:lvlText w:val="%9."/>
+      <w:lvlJc w:val="right"/>
+      <w:pPr>
+        <w:ind w:left="6480" w:hanging="180"/>
+      </w:pPr>
+    </w:lvl>
+  </w:abstractNum>
+  <w:abstractNum w:abstractNumId="1" w15:restartNumberingAfterBreak="0">
     <w:nsid w:val="3AE528C1"/>
     <w:multiLevelType w:val="multilevel"/>
     <w:tmpl w:val="409873C8"/>
@@ -1555,7 +2567,7 @@
       </w:rPr>
     </w:lvl>
   </w:abstractNum>
-  <w:abstractNum w:abstractNumId="1" w15:restartNumberingAfterBreak="0">
+  <w:abstractNum w:abstractNumId="2" w15:restartNumberingAfterBreak="0">
     <w:nsid w:val="482A349D"/>
     <w:multiLevelType w:val="multilevel"/>
     <w:tmpl w:val="6840F990"/>
@@ -1704,7 +2716,7 @@
       </w:rPr>
     </w:lvl>
   </w:abstractNum>
-  <w:abstractNum w:abstractNumId="2" w15:restartNumberingAfterBreak="0">
+  <w:abstractNum w:abstractNumId="3" w15:restartNumberingAfterBreak="0">
     <w:nsid w:val="4DD06B49"/>
     <w:multiLevelType w:val="multilevel"/>
     <w:tmpl w:val="55F85B0E"/>
@@ -1853,7 +2865,7 @@
       </w:rPr>
     </w:lvl>
   </w:abstractNum>
-  <w:abstractNum w:abstractNumId="3" w15:restartNumberingAfterBreak="0">
+  <w:abstractNum w:abstractNumId="4" w15:restartNumberingAfterBreak="0">
     <w:nsid w:val="7AA7195A"/>
     <w:multiLevelType w:val="multilevel"/>
     <w:tmpl w:val="7E4486BC"/>
@@ -2003,16 +3015,46 @@
     </w:lvl>
   </w:abstractNum>
   <w:num w:numId="1" w16cid:durableId="41560484">
+    <w:abstractNumId w:val="2"/>
+  </w:num>
+  <w:num w:numId="2" w16cid:durableId="1947883626">
+    <w:abstractNumId w:val="4"/>
+  </w:num>
+  <w:num w:numId="3" w16cid:durableId="1135490338">
+    <w:abstractNumId w:val="3"/>
+  </w:num>
+  <w:num w:numId="4" w16cid:durableId="1619676495">
     <w:abstractNumId w:val="1"/>
   </w:num>
-  <w:num w:numId="2" w16cid:durableId="1947883626">
-    <w:abstractNumId w:val="3"/>
-  </w:num>
-  <w:num w:numId="3" w16cid:durableId="1135490338">
-    <w:abstractNumId w:val="2"/>
-  </w:num>
-  <w:num w:numId="4" w16cid:durableId="1619676495">
+  <w:num w:numId="5" w16cid:durableId="421419877">
     <w:abstractNumId w:val="0"/>
+    <w:lvlOverride w:ilvl="0">
+      <w:startOverride w:val="1"/>
+    </w:lvlOverride>
+    <w:lvlOverride w:ilvl="1">
+      <w:startOverride w:val="1"/>
+    </w:lvlOverride>
+    <w:lvlOverride w:ilvl="2">
+      <w:startOverride w:val="1"/>
+    </w:lvlOverride>
+    <w:lvlOverride w:ilvl="3">
+      <w:startOverride w:val="1"/>
+    </w:lvlOverride>
+    <w:lvlOverride w:ilvl="4">
+      <w:startOverride w:val="1"/>
+    </w:lvlOverride>
+    <w:lvlOverride w:ilvl="5">
+      <w:startOverride w:val="1"/>
+    </w:lvlOverride>
+    <w:lvlOverride w:ilvl="6">
+      <w:startOverride w:val="1"/>
+    </w:lvlOverride>
+    <w:lvlOverride w:ilvl="7">
+      <w:startOverride w:val="1"/>
+    </w:lvlOverride>
+    <w:lvlOverride w:ilvl="8">
+      <w:startOverride w:val="1"/>
+    </w:lvlOverride>
   </w:num>
 </w:numbering>
 </file>

</xml_diff>